<commit_message>
ajouts et modifs sur les fichiers d'analyse, séparation du code en public-privé-interface
</commit_message>
<xml_diff>
--- a/analyse/MECA_EDC.docx
+++ b/analyse/MECA_EDC.docx
@@ -6,10 +6,11 @@
       <w:pPr>
         <w:pStyle w:val="Titre"/>
       </w:pPr>
-      <w:bookmarkStart w:id="0" w:name="_GoBack"/>
-      <w:bookmarkEnd w:id="0"/>
-      <w:r>
-        <w:t>SPECIFICATION DE CONCEPTION</w:t>
+      <w:r>
+        <w:t>ETUD</w:t>
+      </w:r>
+      <w:r>
+        <w:t>E DE CAS ‘MECA’</w:t>
       </w:r>
     </w:p>
     <w:p>
@@ -17,10 +18,9 @@
         <w:pStyle w:val="Sous-titre"/>
       </w:pPr>
       <w:r>
-        <w:t>Modélisation du système MECA</w:t>
+        <w:t>Modélisation des Effectifs Cliniques Autonomes</w:t>
       </w:r>
     </w:p>
-    <w:p/>
     <w:p/>
     <w:p/>
     <w:p>
@@ -29,6 +29,20 @@
       </w:pPr>
       <w:r>
         <w:t xml:space="preserve">Par  </w:t>
+      </w:r>
+    </w:p>
+    <w:p>
+      <w:pPr>
+        <w:jc w:val="center"/>
+      </w:pPr>
+      <w:r>
+        <w:rPr>
+          <w:b/>
+        </w:rPr>
+        <w:t xml:space="preserve">Paul-henry NGANKAM </w:t>
+      </w:r>
+      <w:r>
+        <w:t>(PN)</w:t>
       </w:r>
     </w:p>
     <w:p>
@@ -42,16 +56,44 @@
         <w:rPr>
           <w:b/>
         </w:rPr>
-        <w:t>NGANKAM Paul-henry</w:t>
-      </w:r>
-      <w:r>
-        <w:t xml:space="preserve"> et </w:t>
-      </w:r>
-      <w:r>
+        <w:t xml:space="preserve">Sonia TOUKAM </w:t>
+      </w:r>
+      <w:r>
+        <w:t>(ST)</w:t>
+      </w:r>
+    </w:p>
+    <w:p>
+      <w:pPr>
+        <w:jc w:val="center"/>
         <w:rPr>
           <w:b/>
         </w:rPr>
-        <w:t>SYAPZE Yves Guérard</w:t>
+      </w:pPr>
+      <w:r>
+        <w:rPr>
+          <w:b/>
+        </w:rPr>
+        <w:t xml:space="preserve">Gregori TEMA </w:t>
+      </w:r>
+      <w:r>
+        <w:t>(GT)</w:t>
+      </w:r>
+    </w:p>
+    <w:p>
+      <w:pPr>
+        <w:jc w:val="center"/>
+        <w:rPr>
+          <w:b/>
+        </w:rPr>
+      </w:pPr>
+      <w:r>
+        <w:rPr>
+          <w:b/>
+        </w:rPr>
+        <w:t xml:space="preserve">Marlène JODOM </w:t>
+      </w:r>
+      <w:r>
+        <w:t>(MJ)</w:t>
       </w:r>
     </w:p>
     <w:p>
@@ -554,37 +596,6 @@
         </w:p>
       </w:sdtContent>
     </w:sdt>
-    <w:p/>
-    <w:p>
-      <w:pPr>
-        <w:jc w:val="both"/>
-      </w:pPr>
-    </w:p>
-    <w:p>
-      <w:pPr>
-        <w:jc w:val="both"/>
-      </w:pPr>
-    </w:p>
-    <w:p>
-      <w:pPr>
-        <w:jc w:val="both"/>
-      </w:pPr>
-    </w:p>
-    <w:p>
-      <w:pPr>
-        <w:jc w:val="both"/>
-      </w:pPr>
-    </w:p>
-    <w:p>
-      <w:pPr>
-        <w:jc w:val="both"/>
-      </w:pPr>
-    </w:p>
-    <w:p>
-      <w:pPr>
-        <w:jc w:val="both"/>
-      </w:pPr>
-    </w:p>
     <w:p>
       <w:pPr>
         <w:jc w:val="both"/>
@@ -603,7 +614,7 @@
           <w:rFonts w:cstheme="minorHAnsi"/>
         </w:rPr>
       </w:pPr>
-      <w:bookmarkStart w:id="1" w:name="_Toc88333217"/>
+      <w:bookmarkStart w:id="0" w:name="_Toc88333217"/>
       <w:r>
         <w:rPr>
           <w:rFonts w:cstheme="minorHAnsi"/>
@@ -611,17 +622,17 @@
         <w:lastRenderedPageBreak/>
         <w:t>PRESENTATION</w:t>
       </w:r>
-      <w:bookmarkEnd w:id="1"/>
+      <w:bookmarkEnd w:id="0"/>
     </w:p>
     <w:p>
       <w:pPr>
         <w:pStyle w:val="Titre2"/>
       </w:pPr>
-      <w:bookmarkStart w:id="2" w:name="_Toc88333218"/>
+      <w:bookmarkStart w:id="1" w:name="_Toc88333218"/>
       <w:r>
         <w:t>Contexte</w:t>
       </w:r>
-      <w:bookmarkEnd w:id="2"/>
+      <w:bookmarkEnd w:id="1"/>
     </w:p>
     <w:p>
       <w:pPr>
@@ -703,11 +714,8 @@
       <w:r>
         <w:t>O.</w:t>
       </w:r>
-    </w:p>
-    <w:p>
-      <w:pPr>
-        <w:pStyle w:val="Paragraphedeliste"/>
-      </w:pPr>
+      <w:bookmarkStart w:id="2" w:name="_GoBack"/>
+      <w:bookmarkEnd w:id="2"/>
     </w:p>
     <w:p>
       <w:pPr>
@@ -9205,7 +9213,7 @@
 </file>
 
 <file path=customXml/itemProps1.xml><?xml version="1.0" encoding="utf-8"?>
-<ds:datastoreItem xmlns:ds="http://schemas.openxmlformats.org/officeDocument/2006/customXml" ds:itemID="{DF72AC50-9D77-473A-B449-56BA2F3F9163}">
+<ds:datastoreItem xmlns:ds="http://schemas.openxmlformats.org/officeDocument/2006/customXml" ds:itemID="{658BB966-5B14-4D6E-9806-EA1A1A9ADF2D}">
   <ds:schemaRefs>
     <ds:schemaRef ds:uri="http://schemas.openxmlformats.org/officeDocument/2006/bibliography"/>
   </ds:schemaRefs>

</xml_diff>